<commit_message>
Added favs to system description
</commit_message>
<xml_diff>
--- a/Dokumente/Vorbereitung/Pflichtenheft_Rechnungsscanner.docx
+++ b/Dokumente/Vorbereitung/Pflichtenheft_Rechnungsscanner.docx
@@ -1,6 +1,6 @@
 
 <file path=word/document.xml><?xml version="1.0" encoding="utf-8"?>
-<w:document xmlns:wpc="http://schemas.microsoft.com/office/word/2010/wordprocessingCanvas" xmlns:cx="http://schemas.microsoft.com/office/drawing/2014/chartex" xmlns:cx1="http://schemas.microsoft.com/office/drawing/2015/9/8/chartex" xmlns:mc="http://schemas.openxmlformats.org/markup-compatibility/2006" xmlns:o="urn:schemas-microsoft-com:office:office" xmlns:r="http://schemas.openxmlformats.org/officeDocument/2006/relationships" xmlns:m="http://schemas.openxmlformats.org/officeDocument/2006/math" xmlns:v="urn:schemas-microsoft-com:vml" xmlns:wp14="http://schemas.microsoft.com/office/word/2010/wordprocessingDrawing" xmlns:wp="http://schemas.openxmlformats.org/drawingml/2006/wordprocessingDrawing" xmlns:w10="urn:schemas-microsoft-com:office:word" xmlns:w="http://schemas.openxmlformats.org/wordprocessingml/2006/main" xmlns:w14="http://schemas.microsoft.com/office/word/2010/wordml" xmlns:w15="http://schemas.microsoft.com/office/word/2012/wordml" xmlns:w16se="http://schemas.microsoft.com/office/word/2015/wordml/symex" xmlns:wpg="http://schemas.microsoft.com/office/word/2010/wordprocessingGroup" xmlns:wpi="http://schemas.microsoft.com/office/word/2010/wordprocessingInk" xmlns:wne="http://schemas.microsoft.com/office/word/2006/wordml" xmlns:wps="http://schemas.microsoft.com/office/word/2010/wordprocessingShape" mc:Ignorable="w14 w15 w16se wp14">
+<w:document xmlns:wpc="http://schemas.microsoft.com/office/word/2010/wordprocessingCanvas" xmlns:cx="http://schemas.microsoft.com/office/drawing/2014/chartex" xmlns:cx1="http://schemas.microsoft.com/office/drawing/2015/9/8/chartex" xmlns:cx2="http://schemas.microsoft.com/office/drawing/2015/10/21/chartex" xmlns:cx3="http://schemas.microsoft.com/office/drawing/2016/5/9/chartex" xmlns:cx4="http://schemas.microsoft.com/office/drawing/2016/5/10/chartex" xmlns:cx5="http://schemas.microsoft.com/office/drawing/2016/5/11/chartex" xmlns:cx6="http://schemas.microsoft.com/office/drawing/2016/5/12/chartex" xmlns:cx7="http://schemas.microsoft.com/office/drawing/2016/5/13/chartex" xmlns:cx8="http://schemas.microsoft.com/office/drawing/2016/5/14/chartex" xmlns:mc="http://schemas.openxmlformats.org/markup-compatibility/2006" xmlns:aink="http://schemas.microsoft.com/office/drawing/2016/ink" xmlns:am3d="http://schemas.microsoft.com/office/drawing/2017/model3d" xmlns:o="urn:schemas-microsoft-com:office:office" xmlns:r="http://schemas.openxmlformats.org/officeDocument/2006/relationships" xmlns:m="http://schemas.openxmlformats.org/officeDocument/2006/math" xmlns:v="urn:schemas-microsoft-com:vml" xmlns:wp14="http://schemas.microsoft.com/office/word/2010/wordprocessingDrawing" xmlns:wp="http://schemas.openxmlformats.org/drawingml/2006/wordprocessingDrawing" xmlns:w10="urn:schemas-microsoft-com:office:word" xmlns:w="http://schemas.openxmlformats.org/wordprocessingml/2006/main" xmlns:w14="http://schemas.microsoft.com/office/word/2010/wordml" xmlns:w15="http://schemas.microsoft.com/office/word/2012/wordml" xmlns:w16cid="http://schemas.microsoft.com/office/word/2016/wordml/cid" xmlns:w16se="http://schemas.microsoft.com/office/word/2015/wordml/symex" xmlns:wpg="http://schemas.microsoft.com/office/word/2010/wordprocessingGroup" xmlns:wpi="http://schemas.microsoft.com/office/word/2010/wordprocessingInk" xmlns:wne="http://schemas.microsoft.com/office/word/2006/wordml" xmlns:wps="http://schemas.microsoft.com/office/word/2010/wordprocessingShape" mc:Ignorable="w14 w15 w16se w16cid wp14">
   <w:body>
     <w:p>
       <w:pPr>
@@ -20,8 +20,6 @@
           <w:docGrid w:linePitch="360"/>
         </w:sectPr>
       </w:pPr>
-      <w:bookmarkStart w:id="0" w:name="_GoBack"/>
-      <w:bookmarkEnd w:id="0"/>
       <w:r>
         <w:t>Mobile App für Foto-Überweisung</w:t>
       </w:r>
@@ -30,12 +28,12 @@
       <w:pPr>
         <w:pStyle w:val="berschrift1"/>
       </w:pPr>
-      <w:bookmarkStart w:id="1" w:name="_Toc500340615"/>
+      <w:bookmarkStart w:id="0" w:name="_Toc500340615"/>
       <w:r>
         <w:lastRenderedPageBreak/>
         <w:t>Versionshistorie</w:t>
       </w:r>
-      <w:bookmarkEnd w:id="1"/>
+      <w:bookmarkEnd w:id="0"/>
     </w:p>
     <w:tbl>
       <w:tblPr>
@@ -1160,12 +1158,12 @@
       <w:pPr>
         <w:pStyle w:val="berschrift1"/>
       </w:pPr>
-      <w:bookmarkStart w:id="2" w:name="_Toc500340616"/>
+      <w:bookmarkStart w:id="1" w:name="_Toc500340616"/>
       <w:r>
         <w:lastRenderedPageBreak/>
         <w:t>Einleitung</w:t>
       </w:r>
-      <w:bookmarkEnd w:id="2"/>
+      <w:bookmarkEnd w:id="1"/>
     </w:p>
     <w:p>
       <w:r>
@@ -1202,11 +1200,11 @@
       <w:pPr>
         <w:pStyle w:val="berschrift1"/>
       </w:pPr>
-      <w:bookmarkStart w:id="3" w:name="_Toc500340617"/>
+      <w:bookmarkStart w:id="2" w:name="_Toc500340617"/>
       <w:r>
         <w:t>Komponenten</w:t>
       </w:r>
-      <w:bookmarkEnd w:id="3"/>
+      <w:bookmarkEnd w:id="2"/>
       <w:r>
         <w:t xml:space="preserve"> </w:t>
       </w:r>
@@ -1215,9 +1213,230 @@
       <w:pPr>
         <w:pStyle w:val="berschrift2"/>
       </w:pPr>
-      <w:bookmarkStart w:id="4" w:name="_Toc500340618"/>
+      <w:bookmarkStart w:id="3" w:name="_Toc500340618"/>
       <w:r>
         <w:t>Ladebildschirm</w:t>
+      </w:r>
+      <w:bookmarkEnd w:id="3"/>
+    </w:p>
+    <w:tbl>
+      <w:tblPr>
+        <w:tblStyle w:val="Tabellenraster"/>
+        <w:tblW w:w="0" w:type="auto"/>
+        <w:tblBorders>
+          <w:top w:val="none" w:sz="0" w:space="0" w:color="auto"/>
+          <w:left w:val="none" w:sz="0" w:space="0" w:color="auto"/>
+          <w:bottom w:val="none" w:sz="0" w:space="0" w:color="auto"/>
+          <w:right w:val="none" w:sz="0" w:space="0" w:color="auto"/>
+          <w:insideH w:val="none" w:sz="0" w:space="0" w:color="auto"/>
+          <w:insideV w:val="none" w:sz="0" w:space="0" w:color="auto"/>
+        </w:tblBorders>
+        <w:tblLook w:val="04A0" w:firstRow="1" w:lastRow="0" w:firstColumn="1" w:lastColumn="0" w:noHBand="0" w:noVBand="1"/>
+      </w:tblPr>
+      <w:tblGrid>
+        <w:gridCol w:w="2410"/>
+        <w:gridCol w:w="567"/>
+        <w:gridCol w:w="6085"/>
+      </w:tblGrid>
+      <w:tr>
+        <w:tc>
+          <w:tcPr>
+            <w:tcW w:w="2410" w:type="dxa"/>
+          </w:tcPr>
+          <w:p>
+            <w:r>
+              <w:rPr>
+                <w:b/>
+              </w:rPr>
+              <w:t>Vorbedingung</w:t>
+            </w:r>
+          </w:p>
+        </w:tc>
+        <w:tc>
+          <w:tcPr>
+            <w:tcW w:w="567" w:type="dxa"/>
+          </w:tcPr>
+          <w:p>
+            <w:r>
+              <w:t>-</w:t>
+            </w:r>
+          </w:p>
+        </w:tc>
+        <w:tc>
+          <w:tcPr>
+            <w:tcW w:w="6085" w:type="dxa"/>
+          </w:tcPr>
+          <w:p>
+            <w:r>
+              <w:t>Nutzer startet Applikation</w:t>
+            </w:r>
+          </w:p>
+        </w:tc>
+      </w:tr>
+      <w:tr>
+        <w:tc>
+          <w:tcPr>
+            <w:tcW w:w="2410" w:type="dxa"/>
+          </w:tcPr>
+          <w:p>
+            <w:r>
+              <w:rPr>
+                <w:b/>
+              </w:rPr>
+              <w:t>Beschreibung</w:t>
+            </w:r>
+          </w:p>
+        </w:tc>
+        <w:tc>
+          <w:tcPr>
+            <w:tcW w:w="567" w:type="dxa"/>
+          </w:tcPr>
+          <w:p>
+            <w:r>
+              <w:t>-</w:t>
+            </w:r>
+          </w:p>
+        </w:tc>
+        <w:tc>
+          <w:tcPr>
+            <w:tcW w:w="6085" w:type="dxa"/>
+          </w:tcPr>
+          <w:p>
+            <w:r>
+              <w:t xml:space="preserve">Die Anwendung lädt benötigte Ressourcen in den Arbeitsspeicher – hierbei handelt es sich zum Beispiel um archivierte Bilder oder Icons. </w:t>
+            </w:r>
+          </w:p>
+          <w:p>
+            <w:r>
+              <w:t>Außerdem werden benötigte Berechtigungen angefragt, sollten diese noch nicht genehmigt worden sein.</w:t>
+            </w:r>
+          </w:p>
+          <w:p/>
+        </w:tc>
+      </w:tr>
+      <w:tr>
+        <w:tc>
+          <w:tcPr>
+            <w:tcW w:w="2410" w:type="dxa"/>
+          </w:tcPr>
+          <w:p>
+            <w:r>
+              <w:rPr>
+                <w:b/>
+              </w:rPr>
+              <w:t>Optionen</w:t>
+            </w:r>
+          </w:p>
+        </w:tc>
+        <w:tc>
+          <w:tcPr>
+            <w:tcW w:w="567" w:type="dxa"/>
+          </w:tcPr>
+          <w:p>
+            <w:r>
+              <w:t>-</w:t>
+            </w:r>
+          </w:p>
+        </w:tc>
+        <w:tc>
+          <w:tcPr>
+            <w:tcW w:w="6085" w:type="dxa"/>
+          </w:tcPr>
+          <w:p>
+            <w:r>
+              <w:t>Keine</w:t>
+            </w:r>
+          </w:p>
+        </w:tc>
+      </w:tr>
+      <w:tr>
+        <w:tc>
+          <w:tcPr>
+            <w:tcW w:w="2410" w:type="dxa"/>
+          </w:tcPr>
+          <w:p>
+            <w:r>
+              <w:rPr>
+                <w:b/>
+              </w:rPr>
+              <w:t>Nachbedingung</w:t>
+            </w:r>
+          </w:p>
+        </w:tc>
+        <w:tc>
+          <w:tcPr>
+            <w:tcW w:w="567" w:type="dxa"/>
+          </w:tcPr>
+          <w:p>
+            <w:r>
+              <w:t>-</w:t>
+            </w:r>
+          </w:p>
+        </w:tc>
+        <w:tc>
+          <w:tcPr>
+            <w:tcW w:w="6085" w:type="dxa"/>
+          </w:tcPr>
+          <w:p>
+            <w:r>
+              <w:t>1. Erfolg: Kameraansicht wird geöffnet</w:t>
+            </w:r>
+          </w:p>
+          <w:p>
+            <w:r>
+              <w:t>2. Fehler: Anwendung wird geschlossen</w:t>
+            </w:r>
+          </w:p>
+          <w:p>
+            <w:r>
+              <w:t>Fehler: Berechtigung nicht erteilt/ Speicherfehler</w:t>
+            </w:r>
+          </w:p>
+        </w:tc>
+      </w:tr>
+      <w:tr>
+        <w:tc>
+          <w:tcPr>
+            <w:tcW w:w="2410" w:type="dxa"/>
+          </w:tcPr>
+          <w:p>
+            <w:r>
+              <w:rPr>
+                <w:b/>
+              </w:rPr>
+              <w:t>Berechtigungen</w:t>
+            </w:r>
+          </w:p>
+        </w:tc>
+        <w:tc>
+          <w:tcPr>
+            <w:tcW w:w="567" w:type="dxa"/>
+          </w:tcPr>
+          <w:p>
+            <w:r>
+              <w:t>-</w:t>
+            </w:r>
+          </w:p>
+        </w:tc>
+        <w:tc>
+          <w:tcPr>
+            <w:tcW w:w="6085" w:type="dxa"/>
+          </w:tcPr>
+          <w:p>
+            <w:r>
+              <w:t>Galerie/Datenspeicher</w:t>
+            </w:r>
+          </w:p>
+        </w:tc>
+      </w:tr>
+    </w:tbl>
+    <w:p>
+      <w:pPr>
+        <w:pStyle w:val="berschrift2"/>
+      </w:pPr>
+      <w:bookmarkStart w:id="4" w:name="_Toc500340619"/>
+      <w:r>
+        <w:t>Menü</w:t>
       </w:r>
       <w:bookmarkEnd w:id="4"/>
     </w:p>
@@ -1270,7 +1489,7 @@
           </w:tcPr>
           <w:p>
             <w:r>
-              <w:t>Nutzer startet Applikation</w:t>
+              <w:t>Anwendung wurde gestartet oder aufgeweckt</w:t>
             </w:r>
           </w:p>
         </w:tc>
@@ -1305,15 +1524,9 @@
           </w:tcPr>
           <w:p>
             <w:r>
-              <w:t xml:space="preserve">Die Anwendung lädt benötigte Ressourcen in den Arbeitsspeicher – hierbei handelt es sich zum Beispiel um archivierte Bilder oder Icons. </w:t>
-            </w:r>
-          </w:p>
-          <w:p>
-            <w:r>
-              <w:t>Außerdem werden benötigte Berechtigungen angefragt, sollten diese noch nicht genehmigt worden sein.</w:t>
-            </w:r>
-          </w:p>
-          <w:p/>
+              <w:t>Das Menü ist in der gesamten Anwendung als Drop-Down-Menü zu erreichen.</w:t>
+            </w:r>
+          </w:p>
         </w:tc>
       </w:tr>
       <w:tr>
@@ -1346,7 +1559,18 @@
           </w:tcPr>
           <w:p>
             <w:r>
-              <w:t>Keine</w:t>
+              <w:t>1. Aufnahme eines Bildes</w:t>
+            </w:r>
+          </w:p>
+          <w:p>
+            <w:r>
+              <w:lastRenderedPageBreak/>
+              <w:t>2. Historie/Archiv öffnen</w:t>
+            </w:r>
+          </w:p>
+          <w:p>
+            <w:r>
+              <w:t>3. About-Informationen öffnen</w:t>
             </w:r>
           </w:p>
         </w:tc>
@@ -1361,6 +1585,7 @@
               <w:rPr>
                 <w:b/>
               </w:rPr>
+              <w:lastRenderedPageBreak/>
               <w:t>Nachbedingung</w:t>
             </w:r>
           </w:p>
@@ -1381,17 +1606,7 @@
           </w:tcPr>
           <w:p>
             <w:r>
-              <w:t>1. Erfolg: Kameraansicht wird geöffnet</w:t>
-            </w:r>
-          </w:p>
-          <w:p>
-            <w:r>
-              <w:t>2. Fehler: Anwendung wird geschlossen</w:t>
-            </w:r>
-          </w:p>
-          <w:p>
-            <w:r>
-              <w:t>Fehler: Berechtigung nicht erteilt/ Speicherfehler</w:t>
+              <w:t>Keine</w:t>
             </w:r>
           </w:p>
         </w:tc>
@@ -1426,7 +1641,7 @@
           </w:tcPr>
           <w:p>
             <w:r>
-              <w:t>Galerie/Datenspeicher</w:t>
+              <w:t>Keine</w:t>
             </w:r>
           </w:p>
         </w:tc>
@@ -1436,9 +1651,9 @@
       <w:pPr>
         <w:pStyle w:val="berschrift2"/>
       </w:pPr>
-      <w:bookmarkStart w:id="5" w:name="_Toc500340619"/>
+      <w:bookmarkStart w:id="5" w:name="_Toc500340620"/>
       <w:r>
-        <w:t>Menü</w:t>
+        <w:t>Kamera</w:t>
       </w:r>
       <w:bookmarkEnd w:id="5"/>
     </w:p>
@@ -1491,7 +1706,7 @@
           </w:tcPr>
           <w:p>
             <w:r>
-              <w:t>Anwendung wurde gestartet oder aufgeweckt</w:t>
+              <w:t>Kamera wird bei Start oder über das Menü geöffnet</w:t>
             </w:r>
           </w:p>
         </w:tc>
@@ -1526,7 +1741,7 @@
           </w:tcPr>
           <w:p>
             <w:r>
-              <w:t>Das Menü ist in der gesamten Anwendung als Drop-Down-Menü zu erreichen.</w:t>
+              <w:t>Es gibt ein zentrales Icon für das Aufnehmen eines Fotos. Ansonsten ist das gesamte Display mit der Kameraausgabe gefüllt.</w:t>
             </w:r>
           </w:p>
         </w:tc>
@@ -1561,26 +1776,12 @@
           </w:tcPr>
           <w:p>
             <w:r>
-              <w:t>1. Aufnahme eines Bildes</w:t>
-            </w:r>
-          </w:p>
-          <w:p>
-            <w:r>
-              <w:lastRenderedPageBreak/>
-              <w:t>2. Historie/Archiv öffnen</w:t>
-            </w:r>
-          </w:p>
-          <w:p>
-            <w:r>
-              <w:t xml:space="preserve">3. </w:t>
-            </w:r>
-            <w:proofErr w:type="spellStart"/>
-            <w:r>
-              <w:t>About</w:t>
-            </w:r>
-            <w:proofErr w:type="spellEnd"/>
-            <w:r>
-              <w:t>-Informationen öffnen</w:t>
+              <w:t>1. Öffnen des Menüs</w:t>
+            </w:r>
+          </w:p>
+          <w:p>
+            <w:r>
+              <w:t>2. Aufnahme eines Fotos</w:t>
             </w:r>
           </w:p>
         </w:tc>
@@ -1595,7 +1796,6 @@
               <w:rPr>
                 <w:b/>
               </w:rPr>
-              <w:lastRenderedPageBreak/>
               <w:t>Nachbedingung</w:t>
             </w:r>
           </w:p>
@@ -1651,7 +1851,7 @@
           </w:tcPr>
           <w:p>
             <w:r>
-              <w:t>Keine</w:t>
+              <w:t>Kamera</w:t>
             </w:r>
           </w:p>
         </w:tc>
@@ -1661,9 +1861,9 @@
       <w:pPr>
         <w:pStyle w:val="berschrift2"/>
       </w:pPr>
-      <w:bookmarkStart w:id="6" w:name="_Toc500340620"/>
+      <w:bookmarkStart w:id="6" w:name="_Toc500340621"/>
       <w:r>
-        <w:t>Kamera</w:t>
+        <w:t>Aufnahme eines Bildes</w:t>
       </w:r>
       <w:bookmarkEnd w:id="6"/>
     </w:p>
@@ -1716,7 +1916,7 @@
           </w:tcPr>
           <w:p>
             <w:r>
-              <w:t>Kamera wird bei Start oder über das Menü geöffnet</w:t>
+              <w:t>Der Aufnahme-Button in der Kamera wird gedrückt</w:t>
             </w:r>
           </w:p>
         </w:tc>
@@ -1751,7 +1951,7 @@
           </w:tcPr>
           <w:p>
             <w:r>
-              <w:t>Es gibt ein zentrales Icon für das Aufnehmen eines Fotos. Ansonsten ist das gesamte Display mit der Kameraausgabe gefüllt.</w:t>
+              <w:t>Das aufgenommene Foto wird im Hintergrund angezeigt. Es wird grafisch veranschaulicht, dass im Moment die Texterkennung läuft (Ladekreis).</w:t>
             </w:r>
           </w:p>
         </w:tc>
@@ -1786,12 +1986,7 @@
           </w:tcPr>
           <w:p>
             <w:r>
-              <w:t>1. Öffnen des Menüs</w:t>
-            </w:r>
-          </w:p>
-          <w:p>
-            <w:r>
-              <w:t>2. Aufnahme eines Fotos</w:t>
+              <w:t>Keine</w:t>
             </w:r>
           </w:p>
         </w:tc>
@@ -1826,8 +2021,18 @@
           </w:tcPr>
           <w:p>
             <w:r>
-              <w:t>Keine</w:t>
-            </w:r>
+              <w:t>1. Erfolg: Anzeige der Daten, Weitere Optionen (Kopieren, Speichern, Favoriten, Historie, Senden/Email)</w:t>
+            </w:r>
+          </w:p>
+          <w:p>
+            <w:r>
+              <w:t xml:space="preserve">2. Fehler: </w:t>
+            </w:r>
+            <w:proofErr w:type="spellStart"/>
+            <w:r>
+              <w:t>Erneutversuchen</w:t>
+            </w:r>
+            <w:proofErr w:type="spellEnd"/>
           </w:p>
         </w:tc>
       </w:tr>
@@ -1871,9 +2076,9 @@
       <w:pPr>
         <w:pStyle w:val="berschrift2"/>
       </w:pPr>
-      <w:bookmarkStart w:id="7" w:name="_Toc500340621"/>
+      <w:bookmarkStart w:id="7" w:name="_Toc500340622"/>
       <w:r>
-        <w:t>Aufnahme eines Bildes</w:t>
+        <w:t>Archivliste</w:t>
       </w:r>
       <w:bookmarkEnd w:id="7"/>
     </w:p>
@@ -1926,7 +2131,7 @@
           </w:tcPr>
           <w:p>
             <w:r>
-              <w:t>Der Aufnahme-Button in der Kamera wird gedrückt</w:t>
+              <w:t>Das Archiv wird über das Menü geöffnet</w:t>
             </w:r>
           </w:p>
         </w:tc>
@@ -1941,6 +2146,7 @@
               <w:rPr>
                 <w:b/>
               </w:rPr>
+              <w:lastRenderedPageBreak/>
               <w:t>Beschreibung</w:t>
             </w:r>
           </w:p>
@@ -1961,7 +2167,24 @@
           </w:tcPr>
           <w:p>
             <w:r>
-              <w:t>Das aufgenommene Foto wird im Hintergrund angezeigt. Es wird grafisch veranschaulicht, dass im Moment die Texterkennung läuft (Ladekreis).</w:t>
+              <w:t>Hier können die letzten Aufnahmen angeschaut werden. Es wird eine Liste mit Kurzbeschreibungen angezeigt. Jeder Listenpunkt kann geöffnet werden und zeigt dann</w:t>
+            </w:r>
+            <w:r>
+              <w:tab/>
+              <w:t>eine Detailbeschreibung.</w:t>
+            </w:r>
+          </w:p>
+          <w:p>
+            <w:r>
+              <w:t xml:space="preserve">Kurzbeschreibung </w:t>
+            </w:r>
+            <w:proofErr w:type="spellStart"/>
+            <w:r>
+              <w:t>Bsp</w:t>
+            </w:r>
+            <w:proofErr w:type="spellEnd"/>
+            <w:r>
+              <w:t>: Datum, gelesene Daten?</w:t>
             </w:r>
           </w:p>
         </w:tc>
@@ -1996,7 +2219,7 @@
           </w:tcPr>
           <w:p>
             <w:r>
-              <w:t>Keine</w:t>
+              <w:t>Listeneintrag öffnen</w:t>
             </w:r>
           </w:p>
         </w:tc>
@@ -2031,18 +2254,8 @@
           </w:tcPr>
           <w:p>
             <w:r>
-              <w:t>1. Erfolg: Anzeige der Daten, Weitere Optionen (Kopieren, Speichern, Favoriten, Historie, Senden/Email)</w:t>
-            </w:r>
-          </w:p>
-          <w:p>
-            <w:r>
-              <w:t xml:space="preserve">2. Fehler: </w:t>
-            </w:r>
-            <w:proofErr w:type="spellStart"/>
-            <w:r>
-              <w:t>Erneutversuchen</w:t>
-            </w:r>
-            <w:proofErr w:type="spellEnd"/>
+              <w:t>Keine</w:t>
+            </w:r>
           </w:p>
         </w:tc>
       </w:tr>
@@ -2076,7 +2289,7 @@
           </w:tcPr>
           <w:p>
             <w:r>
-              <w:t>Kamera</w:t>
+              <w:t>Datenspeicher</w:t>
             </w:r>
           </w:p>
         </w:tc>
@@ -2086,9 +2299,9 @@
       <w:pPr>
         <w:pStyle w:val="berschrift2"/>
       </w:pPr>
-      <w:bookmarkStart w:id="8" w:name="_Toc500340622"/>
+      <w:bookmarkStart w:id="8" w:name="_Toc500340623"/>
       <w:r>
-        <w:t>Archivliste</w:t>
+        <w:t>Archivlistenpunkt</w:t>
       </w:r>
       <w:bookmarkEnd w:id="8"/>
     </w:p>
@@ -2141,7 +2354,7 @@
           </w:tcPr>
           <w:p>
             <w:r>
-              <w:t>Das Archiv wird über das Menü geöffnet</w:t>
+              <w:t>Ein Eintrag im Archiv antippen</w:t>
             </w:r>
           </w:p>
         </w:tc>
@@ -2156,7 +2369,6 @@
               <w:rPr>
                 <w:b/>
               </w:rPr>
-              <w:lastRenderedPageBreak/>
               <w:t>Beschreibung</w:t>
             </w:r>
           </w:p>
@@ -2177,24 +2389,7 @@
           </w:tcPr>
           <w:p>
             <w:r>
-              <w:t>Hier können die letzten Aufnahmen angeschaut werden. Es wird eine Liste mit Kurzbeschreibungen angezeigt. Jeder Listenpunkt kann geöffnet werden und zeigt dann</w:t>
-            </w:r>
-            <w:r>
-              <w:tab/>
-              <w:t>eine Detailbeschreibung.</w:t>
-            </w:r>
-          </w:p>
-          <w:p>
-            <w:r>
-              <w:t xml:space="preserve">Kurzbeschreibung </w:t>
-            </w:r>
-            <w:proofErr w:type="spellStart"/>
-            <w:r>
-              <w:t>Bsp</w:t>
-            </w:r>
-            <w:proofErr w:type="spellEnd"/>
-            <w:r>
-              <w:t>: Datum, gelesene Daten?</w:t>
+              <w:t>Detailbeschreibung einer älteren Rechnung, inklusive Bild und Rechnungsdaten</w:t>
             </w:r>
           </w:p>
         </w:tc>
@@ -2229,7 +2424,7 @@
           </w:tcPr>
           <w:p>
             <w:r>
-              <w:t>Listeneintrag öffnen</w:t>
+              <w:t>Zu Favoriten hinzufügen, Entfernen, Kopieren, Senden</w:t>
             </w:r>
           </w:p>
         </w:tc>
@@ -2309,9 +2504,9 @@
       <w:pPr>
         <w:pStyle w:val="berschrift2"/>
       </w:pPr>
-      <w:bookmarkStart w:id="9" w:name="_Toc500340623"/>
+      <w:bookmarkStart w:id="9" w:name="_Toc500340624"/>
       <w:r>
-        <w:t>Archivlistenpunkt</w:t>
+        <w:t>About</w:t>
       </w:r>
       <w:bookmarkEnd w:id="9"/>
     </w:p>
@@ -2364,7 +2559,7 @@
           </w:tcPr>
           <w:p>
             <w:r>
-              <w:t>Ein Eintrag im Archiv antippen</w:t>
+              <w:t>Die About-Ansicht über das Menü öffnen</w:t>
             </w:r>
           </w:p>
         </w:tc>
@@ -2399,7 +2594,7 @@
           </w:tcPr>
           <w:p>
             <w:r>
-              <w:t>Detailbeschreibung einer älteren Rechnung, inklusive Bild und Rechnungsdaten</w:t>
+              <w:t>Informationen zum Projekt (Autoren, Erscheinungsjahr, Version) werden angezeigt</w:t>
             </w:r>
           </w:p>
         </w:tc>
@@ -2432,7 +2627,11 @@
           <w:tcPr>
             <w:tcW w:w="6085" w:type="dxa"/>
           </w:tcPr>
-          <w:p/>
+          <w:p>
+            <w:r>
+              <w:t>Keine</w:t>
+            </w:r>
+          </w:p>
         </w:tc>
       </w:tr>
       <w:tr>
@@ -2500,7 +2699,7 @@
           </w:tcPr>
           <w:p>
             <w:r>
-              <w:t>Datenspeicher</w:t>
+              <w:t>Keine</w:t>
             </w:r>
           </w:p>
         </w:tc>
@@ -2508,15 +2707,11 @@
     </w:tbl>
     <w:p>
       <w:pPr>
-        <w:pStyle w:val="berschrift2"/>
-      </w:pPr>
-      <w:bookmarkStart w:id="10" w:name="_Toc500340624"/>
-      <w:proofErr w:type="spellStart"/>
+        <w:pStyle w:val="berschrift1"/>
+      </w:pPr>
       <w:r>
-        <w:t>About</w:t>
+        <w:t>Favoriten</w:t>
       </w:r>
-      <w:bookmarkEnd w:id="10"/>
-      <w:proofErr w:type="spellEnd"/>
     </w:p>
     <w:tbl>
       <w:tblPr>
@@ -2567,15 +2762,7 @@
           </w:tcPr>
           <w:p>
             <w:r>
-              <w:t xml:space="preserve">Die </w:t>
-            </w:r>
-            <w:proofErr w:type="spellStart"/>
-            <w:r>
-              <w:t>About</w:t>
-            </w:r>
-            <w:proofErr w:type="spellEnd"/>
-            <w:r>
-              <w:t>-Ansicht über das Menü öffnen</w:t>
+              <w:t>Über Menü oder nach Aufnahme geöffnet</w:t>
             </w:r>
           </w:p>
         </w:tc>
@@ -2610,7 +2797,7 @@
           </w:tcPr>
           <w:p>
             <w:r>
-              <w:t>Informationen zum Projekt (Autoren, Erscheinungsjahr, Version) werden angezeigt</w:t>
+              <w:t>UI gleich wie Archiv</w:t>
             </w:r>
           </w:p>
         </w:tc>
@@ -2645,7 +2832,10 @@
           </w:tcPr>
           <w:p>
             <w:r>
-              <w:t>Keine</w:t>
+              <w:t>Listeneintrag</w:t>
+            </w:r>
+            <w:r>
+              <w:t xml:space="preserve"> öffnen</w:t>
             </w:r>
           </w:p>
         </w:tc>
@@ -2660,6 +2850,7 @@
               <w:rPr>
                 <w:b/>
               </w:rPr>
+              <w:lastRenderedPageBreak/>
               <w:t>Nachbedingung</w:t>
             </w:r>
           </w:p>
@@ -2717,6 +2908,8 @@
             <w:r>
               <w:t>Keine</w:t>
             </w:r>
+            <w:bookmarkStart w:id="10" w:name="_GoBack"/>
+            <w:bookmarkEnd w:id="10"/>
           </w:p>
         </w:tc>
       </w:tr>
@@ -2734,7 +2927,7 @@
 </file>
 
 <file path=word/endnotes.xml><?xml version="1.0" encoding="utf-8"?>
-<w:endnotes xmlns:wpc="http://schemas.microsoft.com/office/word/2010/wordprocessingCanvas" xmlns:cx="http://schemas.microsoft.com/office/drawing/2014/chartex" xmlns:cx1="http://schemas.microsoft.com/office/drawing/2015/9/8/chartex" xmlns:mc="http://schemas.openxmlformats.org/markup-compatibility/2006" xmlns:o="urn:schemas-microsoft-com:office:office" xmlns:r="http://schemas.openxmlformats.org/officeDocument/2006/relationships" xmlns:m="http://schemas.openxmlformats.org/officeDocument/2006/math" xmlns:v="urn:schemas-microsoft-com:vml" xmlns:wp14="http://schemas.microsoft.com/office/word/2010/wordprocessingDrawing" xmlns:wp="http://schemas.openxmlformats.org/drawingml/2006/wordprocessingDrawing" xmlns:w10="urn:schemas-microsoft-com:office:word" xmlns:w="http://schemas.openxmlformats.org/wordprocessingml/2006/main" xmlns:w14="http://schemas.microsoft.com/office/word/2010/wordml" xmlns:w15="http://schemas.microsoft.com/office/word/2012/wordml" xmlns:w16se="http://schemas.microsoft.com/office/word/2015/wordml/symex" xmlns:wpg="http://schemas.microsoft.com/office/word/2010/wordprocessingGroup" xmlns:wpi="http://schemas.microsoft.com/office/word/2010/wordprocessingInk" xmlns:wne="http://schemas.microsoft.com/office/word/2006/wordml" xmlns:wps="http://schemas.microsoft.com/office/word/2010/wordprocessingShape" mc:Ignorable="w14 w15 w16se wp14">
+<w:endnotes xmlns:wpc="http://schemas.microsoft.com/office/word/2010/wordprocessingCanvas" xmlns:cx="http://schemas.microsoft.com/office/drawing/2014/chartex" xmlns:cx1="http://schemas.microsoft.com/office/drawing/2015/9/8/chartex" xmlns:cx2="http://schemas.microsoft.com/office/drawing/2015/10/21/chartex" xmlns:cx3="http://schemas.microsoft.com/office/drawing/2016/5/9/chartex" xmlns:cx4="http://schemas.microsoft.com/office/drawing/2016/5/10/chartex" xmlns:cx5="http://schemas.microsoft.com/office/drawing/2016/5/11/chartex" xmlns:cx6="http://schemas.microsoft.com/office/drawing/2016/5/12/chartex" xmlns:cx7="http://schemas.microsoft.com/office/drawing/2016/5/13/chartex" xmlns:cx8="http://schemas.microsoft.com/office/drawing/2016/5/14/chartex" xmlns:mc="http://schemas.openxmlformats.org/markup-compatibility/2006" xmlns:aink="http://schemas.microsoft.com/office/drawing/2016/ink" xmlns:am3d="http://schemas.microsoft.com/office/drawing/2017/model3d" xmlns:o="urn:schemas-microsoft-com:office:office" xmlns:r="http://schemas.openxmlformats.org/officeDocument/2006/relationships" xmlns:m="http://schemas.openxmlformats.org/officeDocument/2006/math" xmlns:v="urn:schemas-microsoft-com:vml" xmlns:wp14="http://schemas.microsoft.com/office/word/2010/wordprocessingDrawing" xmlns:wp="http://schemas.openxmlformats.org/drawingml/2006/wordprocessingDrawing" xmlns:w10="urn:schemas-microsoft-com:office:word" xmlns:w="http://schemas.openxmlformats.org/wordprocessingml/2006/main" xmlns:w14="http://schemas.microsoft.com/office/word/2010/wordml" xmlns:w15="http://schemas.microsoft.com/office/word/2012/wordml" xmlns:w16cid="http://schemas.microsoft.com/office/word/2016/wordml/cid" xmlns:w16se="http://schemas.microsoft.com/office/word/2015/wordml/symex" xmlns:wpg="http://schemas.microsoft.com/office/word/2010/wordprocessingGroup" xmlns:wpi="http://schemas.microsoft.com/office/word/2010/wordprocessingInk" xmlns:wne="http://schemas.microsoft.com/office/word/2006/wordml" xmlns:wps="http://schemas.microsoft.com/office/word/2010/wordprocessingShape" mc:Ignorable="w14 w15 w16se w16cid wp14">
   <w:endnote w:type="separator" w:id="-1">
     <w:p>
       <w:r>
@@ -2753,7 +2946,7 @@
 </file>
 
 <file path=word/footer1.xml><?xml version="1.0" encoding="utf-8"?>
-<w:ftr xmlns:wpc="http://schemas.microsoft.com/office/word/2010/wordprocessingCanvas" xmlns:cx="http://schemas.microsoft.com/office/drawing/2014/chartex" xmlns:cx1="http://schemas.microsoft.com/office/drawing/2015/9/8/chartex" xmlns:mc="http://schemas.openxmlformats.org/markup-compatibility/2006" xmlns:o="urn:schemas-microsoft-com:office:office" xmlns:r="http://schemas.openxmlformats.org/officeDocument/2006/relationships" xmlns:m="http://schemas.openxmlformats.org/officeDocument/2006/math" xmlns:v="urn:schemas-microsoft-com:vml" xmlns:wp14="http://schemas.microsoft.com/office/word/2010/wordprocessingDrawing" xmlns:wp="http://schemas.openxmlformats.org/drawingml/2006/wordprocessingDrawing" xmlns:w10="urn:schemas-microsoft-com:office:word" xmlns:w="http://schemas.openxmlformats.org/wordprocessingml/2006/main" xmlns:w14="http://schemas.microsoft.com/office/word/2010/wordml" xmlns:w15="http://schemas.microsoft.com/office/word/2012/wordml" xmlns:w16se="http://schemas.microsoft.com/office/word/2015/wordml/symex" xmlns:wpg="http://schemas.microsoft.com/office/word/2010/wordprocessingGroup" xmlns:wpi="http://schemas.microsoft.com/office/word/2010/wordprocessingInk" xmlns:wne="http://schemas.microsoft.com/office/word/2006/wordml" xmlns:wps="http://schemas.microsoft.com/office/word/2010/wordprocessingShape" mc:Ignorable="w14 w15 w16se wp14">
+<w:ftr xmlns:wpc="http://schemas.microsoft.com/office/word/2010/wordprocessingCanvas" xmlns:cx="http://schemas.microsoft.com/office/drawing/2014/chartex" xmlns:cx1="http://schemas.microsoft.com/office/drawing/2015/9/8/chartex" xmlns:cx2="http://schemas.microsoft.com/office/drawing/2015/10/21/chartex" xmlns:cx3="http://schemas.microsoft.com/office/drawing/2016/5/9/chartex" xmlns:cx4="http://schemas.microsoft.com/office/drawing/2016/5/10/chartex" xmlns:cx5="http://schemas.microsoft.com/office/drawing/2016/5/11/chartex" xmlns:cx6="http://schemas.microsoft.com/office/drawing/2016/5/12/chartex" xmlns:cx7="http://schemas.microsoft.com/office/drawing/2016/5/13/chartex" xmlns:cx8="http://schemas.microsoft.com/office/drawing/2016/5/14/chartex" xmlns:mc="http://schemas.openxmlformats.org/markup-compatibility/2006" xmlns:aink="http://schemas.microsoft.com/office/drawing/2016/ink" xmlns:am3d="http://schemas.microsoft.com/office/drawing/2017/model3d" xmlns:o="urn:schemas-microsoft-com:office:office" xmlns:r="http://schemas.openxmlformats.org/officeDocument/2006/relationships" xmlns:m="http://schemas.openxmlformats.org/officeDocument/2006/math" xmlns:v="urn:schemas-microsoft-com:vml" xmlns:wp14="http://schemas.microsoft.com/office/word/2010/wordprocessingDrawing" xmlns:wp="http://schemas.openxmlformats.org/drawingml/2006/wordprocessingDrawing" xmlns:w10="urn:schemas-microsoft-com:office:word" xmlns:w="http://schemas.openxmlformats.org/wordprocessingml/2006/main" xmlns:w14="http://schemas.microsoft.com/office/word/2010/wordml" xmlns:w15="http://schemas.microsoft.com/office/word/2012/wordml" xmlns:w16cid="http://schemas.microsoft.com/office/word/2016/wordml/cid" xmlns:w16se="http://schemas.microsoft.com/office/word/2015/wordml/symex" xmlns:wpg="http://schemas.microsoft.com/office/word/2010/wordprocessingGroup" xmlns:wpi="http://schemas.microsoft.com/office/word/2010/wordprocessingInk" xmlns:wne="http://schemas.microsoft.com/office/word/2006/wordml" xmlns:wps="http://schemas.microsoft.com/office/word/2010/wordprocessingShape" mc:Ignorable="w14 w15 w16se w16cid wp14">
   <w:p>
     <w:pPr>
       <w:pStyle w:val="Fuzeile"/>
@@ -2763,7 +2956,7 @@
 </file>
 
 <file path=word/footer2.xml><?xml version="1.0" encoding="utf-8"?>
-<w:ftr xmlns:wpc="http://schemas.microsoft.com/office/word/2010/wordprocessingCanvas" xmlns:cx="http://schemas.microsoft.com/office/drawing/2014/chartex" xmlns:cx1="http://schemas.microsoft.com/office/drawing/2015/9/8/chartex" xmlns:mc="http://schemas.openxmlformats.org/markup-compatibility/2006" xmlns:o="urn:schemas-microsoft-com:office:office" xmlns:r="http://schemas.openxmlformats.org/officeDocument/2006/relationships" xmlns:m="http://schemas.openxmlformats.org/officeDocument/2006/math" xmlns:v="urn:schemas-microsoft-com:vml" xmlns:wp14="http://schemas.microsoft.com/office/word/2010/wordprocessingDrawing" xmlns:wp="http://schemas.openxmlformats.org/drawingml/2006/wordprocessingDrawing" xmlns:w10="urn:schemas-microsoft-com:office:word" xmlns:w="http://schemas.openxmlformats.org/wordprocessingml/2006/main" xmlns:w14="http://schemas.microsoft.com/office/word/2010/wordml" xmlns:w15="http://schemas.microsoft.com/office/word/2012/wordml" xmlns:w16se="http://schemas.microsoft.com/office/word/2015/wordml/symex" xmlns:wpg="http://schemas.microsoft.com/office/word/2010/wordprocessingGroup" xmlns:wpi="http://schemas.microsoft.com/office/word/2010/wordprocessingInk" xmlns:wne="http://schemas.microsoft.com/office/word/2006/wordml" xmlns:wps="http://schemas.microsoft.com/office/word/2010/wordprocessingShape" mc:Ignorable="w14 w15 w16se wp14">
+<w:ftr xmlns:wpc="http://schemas.microsoft.com/office/word/2010/wordprocessingCanvas" xmlns:cx="http://schemas.microsoft.com/office/drawing/2014/chartex" xmlns:cx1="http://schemas.microsoft.com/office/drawing/2015/9/8/chartex" xmlns:cx2="http://schemas.microsoft.com/office/drawing/2015/10/21/chartex" xmlns:cx3="http://schemas.microsoft.com/office/drawing/2016/5/9/chartex" xmlns:cx4="http://schemas.microsoft.com/office/drawing/2016/5/10/chartex" xmlns:cx5="http://schemas.microsoft.com/office/drawing/2016/5/11/chartex" xmlns:cx6="http://schemas.microsoft.com/office/drawing/2016/5/12/chartex" xmlns:cx7="http://schemas.microsoft.com/office/drawing/2016/5/13/chartex" xmlns:cx8="http://schemas.microsoft.com/office/drawing/2016/5/14/chartex" xmlns:mc="http://schemas.openxmlformats.org/markup-compatibility/2006" xmlns:aink="http://schemas.microsoft.com/office/drawing/2016/ink" xmlns:am3d="http://schemas.microsoft.com/office/drawing/2017/model3d" xmlns:o="urn:schemas-microsoft-com:office:office" xmlns:r="http://schemas.openxmlformats.org/officeDocument/2006/relationships" xmlns:m="http://schemas.openxmlformats.org/officeDocument/2006/math" xmlns:v="urn:schemas-microsoft-com:vml" xmlns:wp14="http://schemas.microsoft.com/office/word/2010/wordprocessingDrawing" xmlns:wp="http://schemas.openxmlformats.org/drawingml/2006/wordprocessingDrawing" xmlns:w10="urn:schemas-microsoft-com:office:word" xmlns:w="http://schemas.openxmlformats.org/wordprocessingml/2006/main" xmlns:w14="http://schemas.microsoft.com/office/word/2010/wordml" xmlns:w15="http://schemas.microsoft.com/office/word/2012/wordml" xmlns:w16cid="http://schemas.microsoft.com/office/word/2016/wordml/cid" xmlns:w16se="http://schemas.microsoft.com/office/word/2015/wordml/symex" xmlns:wpg="http://schemas.microsoft.com/office/word/2010/wordprocessingGroup" xmlns:wpi="http://schemas.microsoft.com/office/word/2010/wordprocessingInk" xmlns:wne="http://schemas.microsoft.com/office/word/2006/wordml" xmlns:wps="http://schemas.microsoft.com/office/word/2010/wordprocessingShape" mc:Ignorable="w14 w15 w16se w16cid wp14">
   <w:p>
     <w:pPr>
       <w:pStyle w:val="Fuzeile"/>
@@ -2773,7 +2966,7 @@
 </file>
 
 <file path=word/footer3.xml><?xml version="1.0" encoding="utf-8"?>
-<w:ftr xmlns:wpc="http://schemas.microsoft.com/office/word/2010/wordprocessingCanvas" xmlns:cx="http://schemas.microsoft.com/office/drawing/2014/chartex" xmlns:cx1="http://schemas.microsoft.com/office/drawing/2015/9/8/chartex" xmlns:mc="http://schemas.openxmlformats.org/markup-compatibility/2006" xmlns:o="urn:schemas-microsoft-com:office:office" xmlns:r="http://schemas.openxmlformats.org/officeDocument/2006/relationships" xmlns:m="http://schemas.openxmlformats.org/officeDocument/2006/math" xmlns:v="urn:schemas-microsoft-com:vml" xmlns:wp14="http://schemas.microsoft.com/office/word/2010/wordprocessingDrawing" xmlns:wp="http://schemas.openxmlformats.org/drawingml/2006/wordprocessingDrawing" xmlns:w10="urn:schemas-microsoft-com:office:word" xmlns:w="http://schemas.openxmlformats.org/wordprocessingml/2006/main" xmlns:w14="http://schemas.microsoft.com/office/word/2010/wordml" xmlns:w15="http://schemas.microsoft.com/office/word/2012/wordml" xmlns:w16se="http://schemas.microsoft.com/office/word/2015/wordml/symex" xmlns:wpg="http://schemas.microsoft.com/office/word/2010/wordprocessingGroup" xmlns:wpi="http://schemas.microsoft.com/office/word/2010/wordprocessingInk" xmlns:wne="http://schemas.microsoft.com/office/word/2006/wordml" xmlns:wps="http://schemas.microsoft.com/office/word/2010/wordprocessingShape" mc:Ignorable="w14 w15 w16se wp14">
+<w:ftr xmlns:wpc="http://schemas.microsoft.com/office/word/2010/wordprocessingCanvas" xmlns:cx="http://schemas.microsoft.com/office/drawing/2014/chartex" xmlns:cx1="http://schemas.microsoft.com/office/drawing/2015/9/8/chartex" xmlns:cx2="http://schemas.microsoft.com/office/drawing/2015/10/21/chartex" xmlns:cx3="http://schemas.microsoft.com/office/drawing/2016/5/9/chartex" xmlns:cx4="http://schemas.microsoft.com/office/drawing/2016/5/10/chartex" xmlns:cx5="http://schemas.microsoft.com/office/drawing/2016/5/11/chartex" xmlns:cx6="http://schemas.microsoft.com/office/drawing/2016/5/12/chartex" xmlns:cx7="http://schemas.microsoft.com/office/drawing/2016/5/13/chartex" xmlns:cx8="http://schemas.microsoft.com/office/drawing/2016/5/14/chartex" xmlns:mc="http://schemas.openxmlformats.org/markup-compatibility/2006" xmlns:aink="http://schemas.microsoft.com/office/drawing/2016/ink" xmlns:am3d="http://schemas.microsoft.com/office/drawing/2017/model3d" xmlns:o="urn:schemas-microsoft-com:office:office" xmlns:r="http://schemas.openxmlformats.org/officeDocument/2006/relationships" xmlns:m="http://schemas.openxmlformats.org/officeDocument/2006/math" xmlns:v="urn:schemas-microsoft-com:vml" xmlns:wp14="http://schemas.microsoft.com/office/word/2010/wordprocessingDrawing" xmlns:wp="http://schemas.openxmlformats.org/drawingml/2006/wordprocessingDrawing" xmlns:w10="urn:schemas-microsoft-com:office:word" xmlns:w="http://schemas.openxmlformats.org/wordprocessingml/2006/main" xmlns:w14="http://schemas.microsoft.com/office/word/2010/wordml" xmlns:w15="http://schemas.microsoft.com/office/word/2012/wordml" xmlns:w16cid="http://schemas.microsoft.com/office/word/2016/wordml/cid" xmlns:w16se="http://schemas.microsoft.com/office/word/2015/wordml/symex" xmlns:wpg="http://schemas.microsoft.com/office/word/2010/wordprocessingGroup" xmlns:wpi="http://schemas.microsoft.com/office/word/2010/wordprocessingInk" xmlns:wne="http://schemas.microsoft.com/office/word/2006/wordml" xmlns:wps="http://schemas.microsoft.com/office/word/2010/wordprocessingShape" mc:Ignorable="w14 w15 w16se w16cid wp14">
   <w:p>
     <w:pPr>
       <w:pStyle w:val="Fuzeile"/>
@@ -2783,7 +2976,7 @@
 </file>
 
 <file path=word/footnotes.xml><?xml version="1.0" encoding="utf-8"?>
-<w:footnotes xmlns:wpc="http://schemas.microsoft.com/office/word/2010/wordprocessingCanvas" xmlns:cx="http://schemas.microsoft.com/office/drawing/2014/chartex" xmlns:cx1="http://schemas.microsoft.com/office/drawing/2015/9/8/chartex" xmlns:mc="http://schemas.openxmlformats.org/markup-compatibility/2006" xmlns:o="urn:schemas-microsoft-com:office:office" xmlns:r="http://schemas.openxmlformats.org/officeDocument/2006/relationships" xmlns:m="http://schemas.openxmlformats.org/officeDocument/2006/math" xmlns:v="urn:schemas-microsoft-com:vml" xmlns:wp14="http://schemas.microsoft.com/office/word/2010/wordprocessingDrawing" xmlns:wp="http://schemas.openxmlformats.org/drawingml/2006/wordprocessingDrawing" xmlns:w10="urn:schemas-microsoft-com:office:word" xmlns:w="http://schemas.openxmlformats.org/wordprocessingml/2006/main" xmlns:w14="http://schemas.microsoft.com/office/word/2010/wordml" xmlns:w15="http://schemas.microsoft.com/office/word/2012/wordml" xmlns:w16se="http://schemas.microsoft.com/office/word/2015/wordml/symex" xmlns:wpg="http://schemas.microsoft.com/office/word/2010/wordprocessingGroup" xmlns:wpi="http://schemas.microsoft.com/office/word/2010/wordprocessingInk" xmlns:wne="http://schemas.microsoft.com/office/word/2006/wordml" xmlns:wps="http://schemas.microsoft.com/office/word/2010/wordprocessingShape" mc:Ignorable="w14 w15 w16se wp14">
+<w:footnotes xmlns:wpc="http://schemas.microsoft.com/office/word/2010/wordprocessingCanvas" xmlns:cx="http://schemas.microsoft.com/office/drawing/2014/chartex" xmlns:cx1="http://schemas.microsoft.com/office/drawing/2015/9/8/chartex" xmlns:cx2="http://schemas.microsoft.com/office/drawing/2015/10/21/chartex" xmlns:cx3="http://schemas.microsoft.com/office/drawing/2016/5/9/chartex" xmlns:cx4="http://schemas.microsoft.com/office/drawing/2016/5/10/chartex" xmlns:cx5="http://schemas.microsoft.com/office/drawing/2016/5/11/chartex" xmlns:cx6="http://schemas.microsoft.com/office/drawing/2016/5/12/chartex" xmlns:cx7="http://schemas.microsoft.com/office/drawing/2016/5/13/chartex" xmlns:cx8="http://schemas.microsoft.com/office/drawing/2016/5/14/chartex" xmlns:mc="http://schemas.openxmlformats.org/markup-compatibility/2006" xmlns:aink="http://schemas.microsoft.com/office/drawing/2016/ink" xmlns:am3d="http://schemas.microsoft.com/office/drawing/2017/model3d" xmlns:o="urn:schemas-microsoft-com:office:office" xmlns:r="http://schemas.openxmlformats.org/officeDocument/2006/relationships" xmlns:m="http://schemas.openxmlformats.org/officeDocument/2006/math" xmlns:v="urn:schemas-microsoft-com:vml" xmlns:wp14="http://schemas.microsoft.com/office/word/2010/wordprocessingDrawing" xmlns:wp="http://schemas.openxmlformats.org/drawingml/2006/wordprocessingDrawing" xmlns:w10="urn:schemas-microsoft-com:office:word" xmlns:w="http://schemas.openxmlformats.org/wordprocessingml/2006/main" xmlns:w14="http://schemas.microsoft.com/office/word/2010/wordml" xmlns:w15="http://schemas.microsoft.com/office/word/2012/wordml" xmlns:w16cid="http://schemas.microsoft.com/office/word/2016/wordml/cid" xmlns:w16se="http://schemas.microsoft.com/office/word/2015/wordml/symex" xmlns:wpg="http://schemas.microsoft.com/office/word/2010/wordprocessingGroup" xmlns:wpi="http://schemas.microsoft.com/office/word/2010/wordprocessingInk" xmlns:wne="http://schemas.microsoft.com/office/word/2006/wordml" xmlns:wps="http://schemas.microsoft.com/office/word/2010/wordprocessingShape" mc:Ignorable="w14 w15 w16se w16cid wp14">
   <w:footnote w:type="separator" w:id="-1">
     <w:p>
       <w:r>
@@ -2802,7 +2995,7 @@
 </file>
 
 <file path=word/header1.xml><?xml version="1.0" encoding="utf-8"?>
-<w:hdr xmlns:wpc="http://schemas.microsoft.com/office/word/2010/wordprocessingCanvas" xmlns:cx="http://schemas.microsoft.com/office/drawing/2014/chartex" xmlns:cx1="http://schemas.microsoft.com/office/drawing/2015/9/8/chartex" xmlns:mc="http://schemas.openxmlformats.org/markup-compatibility/2006" xmlns:o="urn:schemas-microsoft-com:office:office" xmlns:r="http://schemas.openxmlformats.org/officeDocument/2006/relationships" xmlns:m="http://schemas.openxmlformats.org/officeDocument/2006/math" xmlns:v="urn:schemas-microsoft-com:vml" xmlns:wp14="http://schemas.microsoft.com/office/word/2010/wordprocessingDrawing" xmlns:wp="http://schemas.openxmlformats.org/drawingml/2006/wordprocessingDrawing" xmlns:w10="urn:schemas-microsoft-com:office:word" xmlns:w="http://schemas.openxmlformats.org/wordprocessingml/2006/main" xmlns:w14="http://schemas.microsoft.com/office/word/2010/wordml" xmlns:w15="http://schemas.microsoft.com/office/word/2012/wordml" xmlns:w16se="http://schemas.microsoft.com/office/word/2015/wordml/symex" xmlns:wpg="http://schemas.microsoft.com/office/word/2010/wordprocessingGroup" xmlns:wpi="http://schemas.microsoft.com/office/word/2010/wordprocessingInk" xmlns:wne="http://schemas.microsoft.com/office/word/2006/wordml" xmlns:wps="http://schemas.microsoft.com/office/word/2010/wordprocessingShape" mc:Ignorable="w14 w15 w16se wp14">
+<w:hdr xmlns:wpc="http://schemas.microsoft.com/office/word/2010/wordprocessingCanvas" xmlns:cx="http://schemas.microsoft.com/office/drawing/2014/chartex" xmlns:cx1="http://schemas.microsoft.com/office/drawing/2015/9/8/chartex" xmlns:cx2="http://schemas.microsoft.com/office/drawing/2015/10/21/chartex" xmlns:cx3="http://schemas.microsoft.com/office/drawing/2016/5/9/chartex" xmlns:cx4="http://schemas.microsoft.com/office/drawing/2016/5/10/chartex" xmlns:cx5="http://schemas.microsoft.com/office/drawing/2016/5/11/chartex" xmlns:cx6="http://schemas.microsoft.com/office/drawing/2016/5/12/chartex" xmlns:cx7="http://schemas.microsoft.com/office/drawing/2016/5/13/chartex" xmlns:cx8="http://schemas.microsoft.com/office/drawing/2016/5/14/chartex" xmlns:mc="http://schemas.openxmlformats.org/markup-compatibility/2006" xmlns:aink="http://schemas.microsoft.com/office/drawing/2016/ink" xmlns:am3d="http://schemas.microsoft.com/office/drawing/2017/model3d" xmlns:o="urn:schemas-microsoft-com:office:office" xmlns:r="http://schemas.openxmlformats.org/officeDocument/2006/relationships" xmlns:m="http://schemas.openxmlformats.org/officeDocument/2006/math" xmlns:v="urn:schemas-microsoft-com:vml" xmlns:wp14="http://schemas.microsoft.com/office/word/2010/wordprocessingDrawing" xmlns:wp="http://schemas.openxmlformats.org/drawingml/2006/wordprocessingDrawing" xmlns:w10="urn:schemas-microsoft-com:office:word" xmlns:w="http://schemas.openxmlformats.org/wordprocessingml/2006/main" xmlns:w14="http://schemas.microsoft.com/office/word/2010/wordml" xmlns:w15="http://schemas.microsoft.com/office/word/2012/wordml" xmlns:w16cid="http://schemas.microsoft.com/office/word/2016/wordml/cid" xmlns:w16se="http://schemas.microsoft.com/office/word/2015/wordml/symex" xmlns:wpg="http://schemas.microsoft.com/office/word/2010/wordprocessingGroup" xmlns:wpi="http://schemas.microsoft.com/office/word/2010/wordprocessingInk" xmlns:wne="http://schemas.microsoft.com/office/word/2006/wordml" xmlns:wps="http://schemas.microsoft.com/office/word/2010/wordprocessingShape" mc:Ignorable="w14 w15 w16se w16cid wp14">
   <w:p>
     <w:pPr>
       <w:pStyle w:val="Kopfzeile"/>
@@ -2812,7 +3005,7 @@
 </file>
 
 <file path=word/header2.xml><?xml version="1.0" encoding="utf-8"?>
-<w:hdr xmlns:wpc="http://schemas.microsoft.com/office/word/2010/wordprocessingCanvas" xmlns:cx="http://schemas.microsoft.com/office/drawing/2014/chartex" xmlns:cx1="http://schemas.microsoft.com/office/drawing/2015/9/8/chartex" xmlns:mc="http://schemas.openxmlformats.org/markup-compatibility/2006" xmlns:o="urn:schemas-microsoft-com:office:office" xmlns:r="http://schemas.openxmlformats.org/officeDocument/2006/relationships" xmlns:m="http://schemas.openxmlformats.org/officeDocument/2006/math" xmlns:v="urn:schemas-microsoft-com:vml" xmlns:wp14="http://schemas.microsoft.com/office/word/2010/wordprocessingDrawing" xmlns:wp="http://schemas.openxmlformats.org/drawingml/2006/wordprocessingDrawing" xmlns:w10="urn:schemas-microsoft-com:office:word" xmlns:w="http://schemas.openxmlformats.org/wordprocessingml/2006/main" xmlns:w14="http://schemas.microsoft.com/office/word/2010/wordml" xmlns:w15="http://schemas.microsoft.com/office/word/2012/wordml" xmlns:w16se="http://schemas.microsoft.com/office/word/2015/wordml/symex" xmlns:wpg="http://schemas.microsoft.com/office/word/2010/wordprocessingGroup" xmlns:wpi="http://schemas.microsoft.com/office/word/2010/wordprocessingInk" xmlns:wne="http://schemas.microsoft.com/office/word/2006/wordml" xmlns:wps="http://schemas.microsoft.com/office/word/2010/wordprocessingShape" mc:Ignorable="w14 w15 w16se wp14">
+<w:hdr xmlns:wpc="http://schemas.microsoft.com/office/word/2010/wordprocessingCanvas" xmlns:cx="http://schemas.microsoft.com/office/drawing/2014/chartex" xmlns:cx1="http://schemas.microsoft.com/office/drawing/2015/9/8/chartex" xmlns:cx2="http://schemas.microsoft.com/office/drawing/2015/10/21/chartex" xmlns:cx3="http://schemas.microsoft.com/office/drawing/2016/5/9/chartex" xmlns:cx4="http://schemas.microsoft.com/office/drawing/2016/5/10/chartex" xmlns:cx5="http://schemas.microsoft.com/office/drawing/2016/5/11/chartex" xmlns:cx6="http://schemas.microsoft.com/office/drawing/2016/5/12/chartex" xmlns:cx7="http://schemas.microsoft.com/office/drawing/2016/5/13/chartex" xmlns:cx8="http://schemas.microsoft.com/office/drawing/2016/5/14/chartex" xmlns:mc="http://schemas.openxmlformats.org/markup-compatibility/2006" xmlns:aink="http://schemas.microsoft.com/office/drawing/2016/ink" xmlns:am3d="http://schemas.microsoft.com/office/drawing/2017/model3d" xmlns:o="urn:schemas-microsoft-com:office:office" xmlns:r="http://schemas.openxmlformats.org/officeDocument/2006/relationships" xmlns:m="http://schemas.openxmlformats.org/officeDocument/2006/math" xmlns:v="urn:schemas-microsoft-com:vml" xmlns:wp14="http://schemas.microsoft.com/office/word/2010/wordprocessingDrawing" xmlns:wp="http://schemas.openxmlformats.org/drawingml/2006/wordprocessingDrawing" xmlns:w10="urn:schemas-microsoft-com:office:word" xmlns:w="http://schemas.openxmlformats.org/wordprocessingml/2006/main" xmlns:w14="http://schemas.microsoft.com/office/word/2010/wordml" xmlns:w15="http://schemas.microsoft.com/office/word/2012/wordml" xmlns:w16cid="http://schemas.microsoft.com/office/word/2016/wordml/cid" xmlns:w16se="http://schemas.microsoft.com/office/word/2015/wordml/symex" xmlns:wpg="http://schemas.microsoft.com/office/word/2010/wordprocessingGroup" xmlns:wpi="http://schemas.microsoft.com/office/word/2010/wordprocessingInk" xmlns:wne="http://schemas.microsoft.com/office/word/2006/wordml" xmlns:wps="http://schemas.microsoft.com/office/word/2010/wordprocessingShape" mc:Ignorable="w14 w15 w16se w16cid wp14">
   <w:p>
     <w:pPr>
       <w:rPr>
@@ -2911,7 +3104,7 @@
 </file>
 
 <file path=word/header3.xml><?xml version="1.0" encoding="utf-8"?>
-<w:hdr xmlns:wpc="http://schemas.microsoft.com/office/word/2010/wordprocessingCanvas" xmlns:cx="http://schemas.microsoft.com/office/drawing/2014/chartex" xmlns:cx1="http://schemas.microsoft.com/office/drawing/2015/9/8/chartex" xmlns:mc="http://schemas.openxmlformats.org/markup-compatibility/2006" xmlns:o="urn:schemas-microsoft-com:office:office" xmlns:r="http://schemas.openxmlformats.org/officeDocument/2006/relationships" xmlns:m="http://schemas.openxmlformats.org/officeDocument/2006/math" xmlns:v="urn:schemas-microsoft-com:vml" xmlns:wp14="http://schemas.microsoft.com/office/word/2010/wordprocessingDrawing" xmlns:wp="http://schemas.openxmlformats.org/drawingml/2006/wordprocessingDrawing" xmlns:w10="urn:schemas-microsoft-com:office:word" xmlns:w="http://schemas.openxmlformats.org/wordprocessingml/2006/main" xmlns:w14="http://schemas.microsoft.com/office/word/2010/wordml" xmlns:w15="http://schemas.microsoft.com/office/word/2012/wordml" xmlns:w16se="http://schemas.microsoft.com/office/word/2015/wordml/symex" xmlns:wpg="http://schemas.microsoft.com/office/word/2010/wordprocessingGroup" xmlns:wpi="http://schemas.microsoft.com/office/word/2010/wordprocessingInk" xmlns:wne="http://schemas.microsoft.com/office/word/2006/wordml" xmlns:wps="http://schemas.microsoft.com/office/word/2010/wordprocessingShape" mc:Ignorable="w14 w15 w16se wp14">
+<w:hdr xmlns:wpc="http://schemas.microsoft.com/office/word/2010/wordprocessingCanvas" xmlns:cx="http://schemas.microsoft.com/office/drawing/2014/chartex" xmlns:cx1="http://schemas.microsoft.com/office/drawing/2015/9/8/chartex" xmlns:cx2="http://schemas.microsoft.com/office/drawing/2015/10/21/chartex" xmlns:cx3="http://schemas.microsoft.com/office/drawing/2016/5/9/chartex" xmlns:cx4="http://schemas.microsoft.com/office/drawing/2016/5/10/chartex" xmlns:cx5="http://schemas.microsoft.com/office/drawing/2016/5/11/chartex" xmlns:cx6="http://schemas.microsoft.com/office/drawing/2016/5/12/chartex" xmlns:cx7="http://schemas.microsoft.com/office/drawing/2016/5/13/chartex" xmlns:cx8="http://schemas.microsoft.com/office/drawing/2016/5/14/chartex" xmlns:mc="http://schemas.openxmlformats.org/markup-compatibility/2006" xmlns:aink="http://schemas.microsoft.com/office/drawing/2016/ink" xmlns:am3d="http://schemas.microsoft.com/office/drawing/2017/model3d" xmlns:o="urn:schemas-microsoft-com:office:office" xmlns:r="http://schemas.openxmlformats.org/officeDocument/2006/relationships" xmlns:m="http://schemas.openxmlformats.org/officeDocument/2006/math" xmlns:v="urn:schemas-microsoft-com:vml" xmlns:wp14="http://schemas.microsoft.com/office/word/2010/wordprocessingDrawing" xmlns:wp="http://schemas.openxmlformats.org/drawingml/2006/wordprocessingDrawing" xmlns:w10="urn:schemas-microsoft-com:office:word" xmlns:w="http://schemas.openxmlformats.org/wordprocessingml/2006/main" xmlns:w14="http://schemas.microsoft.com/office/word/2010/wordml" xmlns:w15="http://schemas.microsoft.com/office/word/2012/wordml" xmlns:w16cid="http://schemas.microsoft.com/office/word/2016/wordml/cid" xmlns:w16se="http://schemas.microsoft.com/office/word/2015/wordml/symex" xmlns:wpg="http://schemas.microsoft.com/office/word/2010/wordprocessingGroup" xmlns:wpi="http://schemas.microsoft.com/office/word/2010/wordprocessingInk" xmlns:wne="http://schemas.microsoft.com/office/word/2006/wordml" xmlns:wps="http://schemas.microsoft.com/office/word/2010/wordprocessingShape" mc:Ignorable="w14 w15 w16se w16cid wp14">
   <w:p>
     <w:pPr>
       <w:rPr>
@@ -2925,7 +3118,7 @@
 </file>
 
 <file path=word/header4.xml><?xml version="1.0" encoding="utf-8"?>
-<w:hdr xmlns:wpc="http://schemas.microsoft.com/office/word/2010/wordprocessingCanvas" xmlns:cx="http://schemas.microsoft.com/office/drawing/2014/chartex" xmlns:cx1="http://schemas.microsoft.com/office/drawing/2015/9/8/chartex" xmlns:mc="http://schemas.openxmlformats.org/markup-compatibility/2006" xmlns:o="urn:schemas-microsoft-com:office:office" xmlns:r="http://schemas.openxmlformats.org/officeDocument/2006/relationships" xmlns:m="http://schemas.openxmlformats.org/officeDocument/2006/math" xmlns:v="urn:schemas-microsoft-com:vml" xmlns:wp14="http://schemas.microsoft.com/office/word/2010/wordprocessingDrawing" xmlns:wp="http://schemas.openxmlformats.org/drawingml/2006/wordprocessingDrawing" xmlns:w10="urn:schemas-microsoft-com:office:word" xmlns:w="http://schemas.openxmlformats.org/wordprocessingml/2006/main" xmlns:w14="http://schemas.microsoft.com/office/word/2010/wordml" xmlns:w15="http://schemas.microsoft.com/office/word/2012/wordml" xmlns:w16se="http://schemas.microsoft.com/office/word/2015/wordml/symex" xmlns:wpg="http://schemas.microsoft.com/office/word/2010/wordprocessingGroup" xmlns:wpi="http://schemas.microsoft.com/office/word/2010/wordprocessingInk" xmlns:wne="http://schemas.microsoft.com/office/word/2006/wordml" xmlns:wps="http://schemas.microsoft.com/office/word/2010/wordprocessingShape" mc:Ignorable="w14 w15 w16se wp14">
+<w:hdr xmlns:wpc="http://schemas.microsoft.com/office/word/2010/wordprocessingCanvas" xmlns:cx="http://schemas.microsoft.com/office/drawing/2014/chartex" xmlns:cx1="http://schemas.microsoft.com/office/drawing/2015/9/8/chartex" xmlns:cx2="http://schemas.microsoft.com/office/drawing/2015/10/21/chartex" xmlns:cx3="http://schemas.microsoft.com/office/drawing/2016/5/9/chartex" xmlns:cx4="http://schemas.microsoft.com/office/drawing/2016/5/10/chartex" xmlns:cx5="http://schemas.microsoft.com/office/drawing/2016/5/11/chartex" xmlns:cx6="http://schemas.microsoft.com/office/drawing/2016/5/12/chartex" xmlns:cx7="http://schemas.microsoft.com/office/drawing/2016/5/13/chartex" xmlns:cx8="http://schemas.microsoft.com/office/drawing/2016/5/14/chartex" xmlns:mc="http://schemas.openxmlformats.org/markup-compatibility/2006" xmlns:aink="http://schemas.microsoft.com/office/drawing/2016/ink" xmlns:am3d="http://schemas.microsoft.com/office/drawing/2017/model3d" xmlns:o="urn:schemas-microsoft-com:office:office" xmlns:r="http://schemas.openxmlformats.org/officeDocument/2006/relationships" xmlns:m="http://schemas.openxmlformats.org/officeDocument/2006/math" xmlns:v="urn:schemas-microsoft-com:vml" xmlns:wp14="http://schemas.microsoft.com/office/word/2010/wordprocessingDrawing" xmlns:wp="http://schemas.openxmlformats.org/drawingml/2006/wordprocessingDrawing" xmlns:w10="urn:schemas-microsoft-com:office:word" xmlns:w="http://schemas.openxmlformats.org/wordprocessingml/2006/main" xmlns:w14="http://schemas.microsoft.com/office/word/2010/wordml" xmlns:w15="http://schemas.microsoft.com/office/word/2012/wordml" xmlns:w16cid="http://schemas.microsoft.com/office/word/2016/wordml/cid" xmlns:w16se="http://schemas.microsoft.com/office/word/2015/wordml/symex" xmlns:wpg="http://schemas.microsoft.com/office/word/2010/wordprocessingGroup" xmlns:wpi="http://schemas.microsoft.com/office/word/2010/wordprocessingInk" xmlns:wne="http://schemas.microsoft.com/office/word/2006/wordml" xmlns:wps="http://schemas.microsoft.com/office/word/2010/wordprocessingShape" mc:Ignorable="w14 w15 w16se w16cid wp14">
   <w:p>
     <w:pPr>
       <w:rPr>
@@ -2981,25 +3174,7 @@
         <w:sz w:val="22"/>
         <w:szCs w:val="22"/>
       </w:rPr>
-      <w:t xml:space="preserve">Giuseppe </w:t>
-    </w:r>
-    <w:proofErr w:type="spellStart"/>
-    <w:r>
-      <w:rPr>
-        <w:rFonts w:cstheme="minorHAnsi"/>
-        <w:sz w:val="22"/>
-        <w:szCs w:val="22"/>
-      </w:rPr>
-      <w:t>Sansone</w:t>
-    </w:r>
-    <w:proofErr w:type="spellEnd"/>
-    <w:r>
-      <w:rPr>
-        <w:rFonts w:cstheme="minorHAnsi"/>
-        <w:sz w:val="22"/>
-        <w:szCs w:val="22"/>
-      </w:rPr>
-      <w:t>, Andy Meissner</w:t>
+      <w:t>Giuseppe Sansone, Andy Meissner</w:t>
     </w:r>
   </w:p>
   <w:p>
@@ -3042,7 +3217,7 @@
 </file>
 
 <file path=word/numbering.xml><?xml version="1.0" encoding="utf-8"?>
-<w:numbering xmlns:wpc="http://schemas.microsoft.com/office/word/2010/wordprocessingCanvas" xmlns:cx="http://schemas.microsoft.com/office/drawing/2014/chartex" xmlns:cx1="http://schemas.microsoft.com/office/drawing/2015/9/8/chartex" xmlns:mc="http://schemas.openxmlformats.org/markup-compatibility/2006" xmlns:o="urn:schemas-microsoft-com:office:office" xmlns:r="http://schemas.openxmlformats.org/officeDocument/2006/relationships" xmlns:m="http://schemas.openxmlformats.org/officeDocument/2006/math" xmlns:v="urn:schemas-microsoft-com:vml" xmlns:wp14="http://schemas.microsoft.com/office/word/2010/wordprocessingDrawing" xmlns:wp="http://schemas.openxmlformats.org/drawingml/2006/wordprocessingDrawing" xmlns:w10="urn:schemas-microsoft-com:office:word" xmlns:w="http://schemas.openxmlformats.org/wordprocessingml/2006/main" xmlns:w14="http://schemas.microsoft.com/office/word/2010/wordml" xmlns:w15="http://schemas.microsoft.com/office/word/2012/wordml" xmlns:w16se="http://schemas.microsoft.com/office/word/2015/wordml/symex" xmlns:wpg="http://schemas.microsoft.com/office/word/2010/wordprocessingGroup" xmlns:wpi="http://schemas.microsoft.com/office/word/2010/wordprocessingInk" xmlns:wne="http://schemas.microsoft.com/office/word/2006/wordml" xmlns:wps="http://schemas.microsoft.com/office/word/2010/wordprocessingShape" mc:Ignorable="w14 w15 w16se wp14">
+<w:numbering xmlns:wpc="http://schemas.microsoft.com/office/word/2010/wordprocessingCanvas" xmlns:cx="http://schemas.microsoft.com/office/drawing/2014/chartex" xmlns:cx1="http://schemas.microsoft.com/office/drawing/2015/9/8/chartex" xmlns:cx2="http://schemas.microsoft.com/office/drawing/2015/10/21/chartex" xmlns:cx3="http://schemas.microsoft.com/office/drawing/2016/5/9/chartex" xmlns:cx4="http://schemas.microsoft.com/office/drawing/2016/5/10/chartex" xmlns:cx5="http://schemas.microsoft.com/office/drawing/2016/5/11/chartex" xmlns:cx6="http://schemas.microsoft.com/office/drawing/2016/5/12/chartex" xmlns:cx7="http://schemas.microsoft.com/office/drawing/2016/5/13/chartex" xmlns:cx8="http://schemas.microsoft.com/office/drawing/2016/5/14/chartex" xmlns:mc="http://schemas.openxmlformats.org/markup-compatibility/2006" xmlns:aink="http://schemas.microsoft.com/office/drawing/2016/ink" xmlns:am3d="http://schemas.microsoft.com/office/drawing/2017/model3d" xmlns:o="urn:schemas-microsoft-com:office:office" xmlns:r="http://schemas.openxmlformats.org/officeDocument/2006/relationships" xmlns:m="http://schemas.openxmlformats.org/officeDocument/2006/math" xmlns:v="urn:schemas-microsoft-com:vml" xmlns:wp14="http://schemas.microsoft.com/office/word/2010/wordprocessingDrawing" xmlns:wp="http://schemas.openxmlformats.org/drawingml/2006/wordprocessingDrawing" xmlns:w10="urn:schemas-microsoft-com:office:word" xmlns:w="http://schemas.openxmlformats.org/wordprocessingml/2006/main" xmlns:w14="http://schemas.microsoft.com/office/word/2010/wordml" xmlns:w15="http://schemas.microsoft.com/office/word/2012/wordml" xmlns:w16cid="http://schemas.microsoft.com/office/word/2016/wordml/cid" xmlns:w16se="http://schemas.microsoft.com/office/word/2015/wordml/symex" xmlns:wpg="http://schemas.microsoft.com/office/word/2010/wordprocessingGroup" xmlns:wpi="http://schemas.microsoft.com/office/word/2010/wordprocessingInk" xmlns:wne="http://schemas.microsoft.com/office/word/2006/wordml" xmlns:wps="http://schemas.microsoft.com/office/word/2010/wordprocessingShape" mc:Ignorable="w14 w15 w16se w16cid wp14">
   <w:abstractNum w:abstractNumId="0" w15:restartNumberingAfterBreak="0">
     <w:nsid w:val="0F351AF4"/>
     <w:multiLevelType w:val="hybridMultilevel"/>
@@ -4135,7 +4310,7 @@
 </file>
 
 <file path=word/styles.xml><?xml version="1.0" encoding="utf-8"?>
-<w:styles xmlns:mc="http://schemas.openxmlformats.org/markup-compatibility/2006" xmlns:r="http://schemas.openxmlformats.org/officeDocument/2006/relationships" xmlns:w="http://schemas.openxmlformats.org/wordprocessingml/2006/main" xmlns:w14="http://schemas.microsoft.com/office/word/2010/wordml" xmlns:w15="http://schemas.microsoft.com/office/word/2012/wordml" xmlns:w16se="http://schemas.microsoft.com/office/word/2015/wordml/symex" mc:Ignorable="w14 w15 w16se">
+<w:styles xmlns:mc="http://schemas.openxmlformats.org/markup-compatibility/2006" xmlns:r="http://schemas.openxmlformats.org/officeDocument/2006/relationships" xmlns:w="http://schemas.openxmlformats.org/wordprocessingml/2006/main" xmlns:w14="http://schemas.microsoft.com/office/word/2010/wordml" xmlns:w15="http://schemas.microsoft.com/office/word/2012/wordml" xmlns:w16cid="http://schemas.microsoft.com/office/word/2016/wordml/cid" xmlns:w16se="http://schemas.microsoft.com/office/word/2015/wordml/symex" mc:Ignorable="w14 w15 w16se w16cid">
   <w:docDefaults>
     <w:rPrDefault>
       <w:rPr>
@@ -4151,7 +4326,7 @@
       </w:pPr>
     </w:pPrDefault>
   </w:docDefaults>
-  <w:latentStyles w:defLockedState="0" w:defUIPriority="99" w:defSemiHidden="0" w:defUnhideWhenUsed="0" w:defQFormat="0" w:count="371">
+  <w:latentStyles w:defLockedState="0" w:defUIPriority="99" w:defSemiHidden="0" w:defUnhideWhenUsed="0" w:defQFormat="0" w:count="375">
     <w:lsdException w:name="Normal" w:uiPriority="0" w:qFormat="1"/>
     <w:lsdException w:name="heading 1" w:uiPriority="9" w:qFormat="1"/>
     <w:lsdException w:name="heading 2" w:semiHidden="1" w:uiPriority="9" w:unhideWhenUsed="1" w:qFormat="1"/>
@@ -4257,7 +4432,6 @@
     <w:lsdException w:name="HTML Sample" w:semiHidden="1" w:unhideWhenUsed="1"/>
     <w:lsdException w:name="HTML Typewriter" w:semiHidden="1" w:unhideWhenUsed="1"/>
     <w:lsdException w:name="HTML Variable" w:semiHidden="1" w:unhideWhenUsed="1"/>
-    <w:lsdException w:name="Normal Table" w:semiHidden="1" w:unhideWhenUsed="1"/>
     <w:lsdException w:name="annotation subject" w:semiHidden="1" w:unhideWhenUsed="1"/>
     <w:lsdException w:name="No List" w:semiHidden="1" w:unhideWhenUsed="1"/>
     <w:lsdException w:name="Outline List 1" w:semiHidden="1" w:unhideWhenUsed="1"/>
@@ -4301,10 +4475,8 @@
     <w:lsdException w:name="Table Elegant" w:semiHidden="1" w:unhideWhenUsed="1"/>
     <w:lsdException w:name="Table Professional" w:semiHidden="1" w:unhideWhenUsed="1"/>
     <w:lsdException w:name="Table Subtle 1" w:semiHidden="1" w:unhideWhenUsed="1"/>
-    <w:lsdException w:name="Table Subtle 2" w:semiHidden="1" w:unhideWhenUsed="1"/>
     <w:lsdException w:name="Table Web 1" w:semiHidden="1" w:unhideWhenUsed="1"/>
     <w:lsdException w:name="Table Web 2" w:semiHidden="1" w:unhideWhenUsed="1"/>
-    <w:lsdException w:name="Table Web 3" w:semiHidden="1" w:unhideWhenUsed="1"/>
     <w:lsdException w:name="Balloon Text" w:semiHidden="1" w:unhideWhenUsed="1"/>
     <w:lsdException w:name="Table Grid" w:uiPriority="39"/>
     <w:lsdException w:name="Table Theme" w:semiHidden="1" w:unhideWhenUsed="1"/>
@@ -4523,6 +4695,10 @@
     <w:lsdException w:name="List Table 5 Dark Accent 6" w:uiPriority="50"/>
     <w:lsdException w:name="List Table 6 Colorful Accent 6" w:uiPriority="51"/>
     <w:lsdException w:name="List Table 7 Colorful Accent 6" w:uiPriority="52"/>
+    <w:lsdException w:name="Mention" w:semiHidden="1" w:unhideWhenUsed="1"/>
+    <w:lsdException w:name="Smart Hyperlink" w:semiHidden="1" w:unhideWhenUsed="1"/>
+    <w:lsdException w:name="Hashtag" w:semiHidden="1" w:unhideWhenUsed="1"/>
+    <w:lsdException w:name="Unresolved Mention" w:semiHidden="1" w:unhideWhenUsed="1"/>
   </w:latentStyles>
   <w:style w:type="paragraph" w:default="1" w:styleId="Standard">
     <w:name w:val="Normal"/>
@@ -5214,7 +5390,7 @@
 </file>
 
 <file path=customXml/itemProps1.xml><?xml version="1.0" encoding="utf-8"?>
-<ds:datastoreItem xmlns:ds="http://schemas.openxmlformats.org/officeDocument/2006/customXml" ds:itemID="{783B0CDE-E596-4625-B534-E439FA8682A2}">
+<ds:datastoreItem xmlns:ds="http://schemas.openxmlformats.org/officeDocument/2006/customXml" ds:itemID="{D31831ED-A227-4A22-8CD3-51165EB98D09}">
   <ds:schemaRefs>
     <ds:schemaRef ds:uri="http://schemas.openxmlformats.org/officeDocument/2006/bibliography"/>
   </ds:schemaRefs>

</xml_diff>

<commit_message>
Added function spec and changed name of archive list entry to list entry
</commit_message>
<xml_diff>
--- a/Dokumente/Vorbereitung/Pflichtenheft_Rechnungsscanner.docx
+++ b/Dokumente/Vorbereitung/Pflichtenheft_Rechnungsscanner.docx
@@ -2299,11 +2299,9 @@
       <w:pPr>
         <w:pStyle w:val="berschrift2"/>
       </w:pPr>
-      <w:bookmarkStart w:id="8" w:name="_Toc500340623"/>
       <w:r>
-        <w:t>Archivlistenpunkt</w:t>
+        <w:t>Listenpunkt</w:t>
       </w:r>
-      <w:bookmarkEnd w:id="8"/>
     </w:p>
     <w:tbl>
       <w:tblPr>
@@ -2424,7 +2422,13 @@
           </w:tcPr>
           <w:p>
             <w:r>
-              <w:t>Zu Favoriten hinzufügen, Entfernen, Kopieren, Senden</w:t>
+              <w:t>Zu Favoriten hinzufügen</w:t>
+            </w:r>
+            <w:r>
+              <w:t>/entfernen</w:t>
+            </w:r>
+            <w:r>
+              <w:t>, Entfernen, Kopieren, Senden</w:t>
             </w:r>
           </w:p>
         </w:tc>
@@ -2496,6 +2500,8 @@
             <w:r>
               <w:t>Datenspeicher</w:t>
             </w:r>
+            <w:bookmarkStart w:id="8" w:name="_GoBack"/>
+            <w:bookmarkEnd w:id="8"/>
           </w:p>
         </w:tc>
       </w:tr>
@@ -2832,10 +2838,7 @@
           </w:tcPr>
           <w:p>
             <w:r>
-              <w:t>Listeneintrag</w:t>
-            </w:r>
-            <w:r>
-              <w:t xml:space="preserve"> öffnen</w:t>
+              <w:t>Listeneintrag öffnen</w:t>
             </w:r>
           </w:p>
         </w:tc>
@@ -2908,8 +2911,6 @@
             <w:r>
               <w:t>Keine</w:t>
             </w:r>
-            <w:bookmarkStart w:id="10" w:name="_GoBack"/>
-            <w:bookmarkEnd w:id="10"/>
           </w:p>
         </w:tc>
       </w:tr>
@@ -4432,6 +4433,7 @@
     <w:lsdException w:name="HTML Sample" w:semiHidden="1" w:unhideWhenUsed="1"/>
     <w:lsdException w:name="HTML Typewriter" w:semiHidden="1" w:unhideWhenUsed="1"/>
     <w:lsdException w:name="HTML Variable" w:semiHidden="1" w:unhideWhenUsed="1"/>
+    <w:lsdException w:name="Normal Table" w:semiHidden="1" w:unhideWhenUsed="1"/>
     <w:lsdException w:name="annotation subject" w:semiHidden="1" w:unhideWhenUsed="1"/>
     <w:lsdException w:name="No List" w:semiHidden="1" w:unhideWhenUsed="1"/>
     <w:lsdException w:name="Outline List 1" w:semiHidden="1" w:unhideWhenUsed="1"/>
@@ -4475,8 +4477,10 @@
     <w:lsdException w:name="Table Elegant" w:semiHidden="1" w:unhideWhenUsed="1"/>
     <w:lsdException w:name="Table Professional" w:semiHidden="1" w:unhideWhenUsed="1"/>
     <w:lsdException w:name="Table Subtle 1" w:semiHidden="1" w:unhideWhenUsed="1"/>
+    <w:lsdException w:name="Table Subtle 2" w:semiHidden="1" w:unhideWhenUsed="1"/>
     <w:lsdException w:name="Table Web 1" w:semiHidden="1" w:unhideWhenUsed="1"/>
     <w:lsdException w:name="Table Web 2" w:semiHidden="1" w:unhideWhenUsed="1"/>
+    <w:lsdException w:name="Table Web 3" w:semiHidden="1" w:unhideWhenUsed="1"/>
     <w:lsdException w:name="Balloon Text" w:semiHidden="1" w:unhideWhenUsed="1"/>
     <w:lsdException w:name="Table Grid" w:uiPriority="39"/>
     <w:lsdException w:name="Table Theme" w:semiHidden="1" w:unhideWhenUsed="1"/>
@@ -5390,7 +5394,7 @@
 </file>
 
 <file path=customXml/itemProps1.xml><?xml version="1.0" encoding="utf-8"?>
-<ds:datastoreItem xmlns:ds="http://schemas.openxmlformats.org/officeDocument/2006/customXml" ds:itemID="{D31831ED-A227-4A22-8CD3-51165EB98D09}">
+<ds:datastoreItem xmlns:ds="http://schemas.openxmlformats.org/officeDocument/2006/customXml" ds:itemID="{20FA3A43-A206-47D2-8BF5-75FF7B9084FB}">
   <ds:schemaRefs>
     <ds:schemaRef ds:uri="http://schemas.openxmlformats.org/officeDocument/2006/bibliography"/>
   </ds:schemaRefs>

</xml_diff>